<commit_message>
added repository info and code for spring boot
</commit_message>
<xml_diff>
--- a/Documents/Spring Boot_step_by_step.docx
+++ b/Documents/Spring Boot_step_by_step.docx
@@ -3,16 +3,45 @@
 <w:document xmlns:wpc="http://schemas.microsoft.com/office/word/2010/wordprocessingCanvas" xmlns:cx="http://schemas.microsoft.com/office/drawing/2014/chartex" xmlns:cx1="http://schemas.microsoft.com/office/drawing/2015/9/8/chartex" xmlns:cx2="http://schemas.microsoft.com/office/drawing/2015/10/21/chartex" xmlns:cx3="http://schemas.microsoft.com/office/drawing/2016/5/9/chartex" xmlns:cx4="http://schemas.microsoft.com/office/drawing/2016/5/10/chartex" xmlns:cx5="http://schemas.microsoft.com/office/drawing/2016/5/11/chartex" xmlns:cx6="http://schemas.microsoft.com/office/drawing/2016/5/12/chartex" xmlns:cx7="http://schemas.microsoft.com/office/drawing/2016/5/13/chartex" xmlns:cx8="http://schemas.microsoft.com/office/drawing/2016/5/14/chartex" xmlns:mc="http://schemas.openxmlformats.org/markup-compatibility/2006" xmlns:aink="http://schemas.microsoft.com/office/drawing/2016/ink" xmlns:am3d="http://schemas.microsoft.com/office/drawing/2017/model3d" xmlns:o="urn:schemas-microsoft-com:office:office" xmlns:r="http://schemas.openxmlformats.org/officeDocument/2006/relationships" xmlns:m="http://schemas.openxmlformats.org/officeDocument/2006/math" xmlns:v="urn:schemas-microsoft-com:vml" xmlns:wp14="http://schemas.microsoft.com/office/word/2010/wordprocessingDrawing" xmlns:wp="http://schemas.openxmlformats.org/drawingml/2006/wordprocessingDrawing" xmlns:w10="urn:schemas-microsoft-com:office:word" xmlns:w="http://schemas.openxmlformats.org/wordprocessingml/2006/main" xmlns:w14="http://schemas.microsoft.com/office/word/2010/wordml" xmlns:w15="http://schemas.microsoft.com/office/word/2012/wordml" xmlns:w16cex="http://schemas.microsoft.com/office/word/2018/wordml/cex" xmlns:w16cid="http://schemas.microsoft.com/office/word/2016/wordml/cid" xmlns:w16="http://schemas.microsoft.com/office/word/2018/wordml" xmlns:w16se="http://schemas.microsoft.com/office/word/2015/wordml/symex" xmlns:wpg="http://schemas.microsoft.com/office/word/2010/wordprocessingGroup" xmlns:wpi="http://schemas.microsoft.com/office/word/2010/wordprocessingInk" xmlns:wne="http://schemas.microsoft.com/office/word/2006/wordml" xmlns:wps="http://schemas.microsoft.com/office/word/2010/wordprocessingShape" mc:Ignorable="w14 w15 w16se w16cid w16 w16cex wp14">
   <w:body>
     <w:p>
-      <w:r>
-        <w:t>Spring Boot</w:t>
-      </w:r>
-    </w:p>
-    <w:p>
-      <w:r>
-        <w:t>Session one</w:t>
-      </w:r>
-    </w:p>
-    <w:p/>
+      <w:pPr>
+        <w:pStyle w:val="Heading1"/>
+        <w:rPr>
+          <w:lang w:val="en-US"/>
+        </w:rPr>
+      </w:pPr>
+      <w:r>
+        <w:rPr>
+          <w:lang w:val="en-US"/>
+        </w:rPr>
+        <w:t>Spring Boot c</w:t>
+      </w:r>
+      <w:r>
+        <w:rPr>
+          <w:lang w:val="en-US"/>
+        </w:rPr>
+        <w:t>lass</w:t>
+      </w:r>
+    </w:p>
+    <w:p>
+      <w:pPr>
+        <w:rPr>
+          <w:lang w:val="en-US"/>
+        </w:rPr>
+      </w:pPr>
+      <w:r>
+        <w:rPr>
+          <w:lang w:val="en-US"/>
+        </w:rPr>
+        <w:t>Week One</w:t>
+      </w:r>
+    </w:p>
+    <w:p>
+      <w:pPr>
+        <w:rPr>
+          <w:lang w:val="en-US"/>
+        </w:rPr>
+      </w:pPr>
+    </w:p>
     <w:p>
       <w:r>
         <w:rPr>
@@ -224,6 +253,7 @@
         <w:rPr>
           <w:lang w:val="en-US"/>
         </w:rPr>
+        <w:lastRenderedPageBreak/>
         <w:t>5- Create a person repository to hold information related to the user that’s buying the items.</w:t>
       </w:r>
     </w:p>
@@ -237,14 +267,27 @@
         <w:rPr>
           <w:lang w:val="en-US"/>
         </w:rPr>
-        <w:lastRenderedPageBreak/>
-        <w:t>6 – Create a new</w:t>
-      </w:r>
-      <w:r>
-        <w:rPr>
-          <w:lang w:val="en-US"/>
-        </w:rPr>
-        <w:t xml:space="preserve"> ” </w:t>
+        <w:t xml:space="preserve">6 – Create a </w:t>
+      </w:r>
+      <w:proofErr w:type="gramStart"/>
+      <w:r>
+        <w:rPr>
+          <w:lang w:val="en-US"/>
+        </w:rPr>
+        <w:t>new</w:t>
+      </w:r>
+      <w:r>
+        <w:rPr>
+          <w:lang w:val="en-US"/>
+        </w:rPr>
+        <w:t xml:space="preserve"> ”</w:t>
+      </w:r>
+      <w:proofErr w:type="gramEnd"/>
+      <w:r>
+        <w:rPr>
+          <w:lang w:val="en-US"/>
+        </w:rPr>
+        <w:t xml:space="preserve"> </w:t>
       </w:r>
       <w:proofErr w:type="spellStart"/>
       <w:r>
@@ -310,12 +353,14 @@
         </w:rPr>
         <w:t xml:space="preserve">sing Lombok, to avoid </w:t>
       </w:r>
+      <w:proofErr w:type="gramStart"/>
       <w:r>
         <w:rPr>
           <w:lang w:val="en-US"/>
         </w:rPr>
         <w:t>have to</w:t>
       </w:r>
+      <w:proofErr w:type="gramEnd"/>
       <w:r>
         <w:rPr>
           <w:lang w:val="en-US"/>
@@ -380,6 +425,7 @@
         <w:t xml:space="preserve"> </w:t>
       </w:r>
       <w:proofErr w:type="spellStart"/>
+      <w:proofErr w:type="gramStart"/>
       <w:r>
         <w:rPr>
           <w:lang w:val="en-US"/>
@@ -391,7 +437,14 @@
         <w:rPr>
           <w:lang w:val="en-US"/>
         </w:rPr>
-        <w:t>()</w:t>
+        <w:t>(</w:t>
+      </w:r>
+      <w:proofErr w:type="gramEnd"/>
+      <w:r>
+        <w:rPr>
+          <w:lang w:val="en-US"/>
+        </w:rPr>
+        <w:t>)</w:t>
       </w:r>
       <w:r>
         <w:rPr>
@@ -458,11 +511,19 @@
         </w:rPr>
         <w:t>8 – Add a new Logger to all classes using the lib “</w:t>
       </w:r>
-      <w:r>
-        <w:rPr>
-          <w:lang w:val="en-US"/>
-        </w:rPr>
-        <w:t>org.slf4j</w:t>
+      <w:proofErr w:type="gramStart"/>
+      <w:r>
+        <w:rPr>
+          <w:lang w:val="en-US"/>
+        </w:rPr>
+        <w:t>org.slf</w:t>
+      </w:r>
+      <w:proofErr w:type="gramEnd"/>
+      <w:r>
+        <w:rPr>
+          <w:lang w:val="en-US"/>
+        </w:rPr>
+        <w:t>4j</w:t>
       </w:r>
       <w:r>
         <w:rPr>
@@ -509,11 +570,19 @@
         <w:t>10 – Update the “</w:t>
       </w:r>
       <w:proofErr w:type="spellStart"/>
-      <w:r>
-        <w:rPr>
-          <w:lang w:val="en-US"/>
-        </w:rPr>
-        <w:t>com.training.springbootbuyitem.service.ICrudService</w:t>
+      <w:proofErr w:type="gramStart"/>
+      <w:r>
+        <w:rPr>
+          <w:lang w:val="en-US"/>
+        </w:rPr>
+        <w:t>com.training</w:t>
+      </w:r>
+      <w:proofErr w:type="gramEnd"/>
+      <w:r>
+        <w:rPr>
+          <w:lang w:val="en-US"/>
+        </w:rPr>
+        <w:t>.springbootbuyitem.service.ICrudService</w:t>
       </w:r>
       <w:proofErr w:type="spellEnd"/>
       <w:r>
@@ -1099,6 +1168,27 @@
     <w:name w:val="Normal"/>
     <w:qFormat/>
   </w:style>
+  <w:style w:type="paragraph" w:styleId="Heading1">
+    <w:name w:val="heading 1"/>
+    <w:basedOn w:val="Normal"/>
+    <w:next w:val="Normal"/>
+    <w:link w:val="Heading1Char"/>
+    <w:uiPriority w:val="9"/>
+    <w:qFormat/>
+    <w:rsid w:val="00B82A5B"/>
+    <w:pPr>
+      <w:keepNext/>
+      <w:keepLines/>
+      <w:spacing w:before="240" w:after="0"/>
+      <w:outlineLvl w:val="0"/>
+    </w:pPr>
+    <w:rPr>
+      <w:rFonts w:asciiTheme="majorHAnsi" w:eastAsiaTheme="majorEastAsia" w:hAnsiTheme="majorHAnsi" w:cstheme="majorBidi"/>
+      <w:color w:val="2F5496" w:themeColor="accent1" w:themeShade="BF"/>
+      <w:sz w:val="32"/>
+      <w:szCs w:val="32"/>
+    </w:rPr>
+  </w:style>
   <w:style w:type="character" w:default="1" w:styleId="DefaultParagraphFont">
     <w:name w:val="Default Paragraph Font"/>
     <w:uiPriority w:val="1"/>
@@ -1136,6 +1226,19 @@
       <w:ind w:left="720"/>
       <w:contextualSpacing/>
     </w:pPr>
+  </w:style>
+  <w:style w:type="character" w:customStyle="1" w:styleId="Heading1Char">
+    <w:name w:val="Heading 1 Char"/>
+    <w:basedOn w:val="DefaultParagraphFont"/>
+    <w:link w:val="Heading1"/>
+    <w:uiPriority w:val="9"/>
+    <w:rsid w:val="00B82A5B"/>
+    <w:rPr>
+      <w:rFonts w:asciiTheme="majorHAnsi" w:eastAsiaTheme="majorEastAsia" w:hAnsiTheme="majorHAnsi" w:cstheme="majorBidi"/>
+      <w:color w:val="2F5496" w:themeColor="accent1" w:themeShade="BF"/>
+      <w:sz w:val="32"/>
+      <w:szCs w:val="32"/>
+    </w:rPr>
   </w:style>
 </w:styles>
 </file>

</xml_diff>

<commit_message>
[HTS] - minor issues on the how to document
</commit_message>
<xml_diff>
--- a/Documents/Spring Boot_step_by_step.docx
+++ b/Documents/Spring Boot_step_by_step.docx
@@ -3,16 +3,45 @@
 <w:document xmlns:wpc="http://schemas.microsoft.com/office/word/2010/wordprocessingCanvas" xmlns:cx="http://schemas.microsoft.com/office/drawing/2014/chartex" xmlns:cx1="http://schemas.microsoft.com/office/drawing/2015/9/8/chartex" xmlns:cx2="http://schemas.microsoft.com/office/drawing/2015/10/21/chartex" xmlns:cx3="http://schemas.microsoft.com/office/drawing/2016/5/9/chartex" xmlns:cx4="http://schemas.microsoft.com/office/drawing/2016/5/10/chartex" xmlns:cx5="http://schemas.microsoft.com/office/drawing/2016/5/11/chartex" xmlns:cx6="http://schemas.microsoft.com/office/drawing/2016/5/12/chartex" xmlns:cx7="http://schemas.microsoft.com/office/drawing/2016/5/13/chartex" xmlns:cx8="http://schemas.microsoft.com/office/drawing/2016/5/14/chartex" xmlns:mc="http://schemas.openxmlformats.org/markup-compatibility/2006" xmlns:aink="http://schemas.microsoft.com/office/drawing/2016/ink" xmlns:am3d="http://schemas.microsoft.com/office/drawing/2017/model3d" xmlns:o="urn:schemas-microsoft-com:office:office" xmlns:r="http://schemas.openxmlformats.org/officeDocument/2006/relationships" xmlns:m="http://schemas.openxmlformats.org/officeDocument/2006/math" xmlns:v="urn:schemas-microsoft-com:vml" xmlns:wp14="http://schemas.microsoft.com/office/word/2010/wordprocessingDrawing" xmlns:wp="http://schemas.openxmlformats.org/drawingml/2006/wordprocessingDrawing" xmlns:w10="urn:schemas-microsoft-com:office:word" xmlns:w="http://schemas.openxmlformats.org/wordprocessingml/2006/main" xmlns:w14="http://schemas.microsoft.com/office/word/2010/wordml" xmlns:w15="http://schemas.microsoft.com/office/word/2012/wordml" xmlns:w16cex="http://schemas.microsoft.com/office/word/2018/wordml/cex" xmlns:w16cid="http://schemas.microsoft.com/office/word/2016/wordml/cid" xmlns:w16="http://schemas.microsoft.com/office/word/2018/wordml" xmlns:w16se="http://schemas.microsoft.com/office/word/2015/wordml/symex" xmlns:wpg="http://schemas.microsoft.com/office/word/2010/wordprocessingGroup" xmlns:wpi="http://schemas.microsoft.com/office/word/2010/wordprocessingInk" xmlns:wne="http://schemas.microsoft.com/office/word/2006/wordml" xmlns:wps="http://schemas.microsoft.com/office/word/2010/wordprocessingShape" mc:Ignorable="w14 w15 w16se w16cid w16 w16cex wp14">
   <w:body>
     <w:p>
-      <w:r>
-        <w:t>Spring Boot</w:t>
-      </w:r>
-    </w:p>
-    <w:p>
-      <w:r>
-        <w:t>Session one</w:t>
-      </w:r>
-    </w:p>
-    <w:p/>
+      <w:pPr>
+        <w:pStyle w:val="Heading1"/>
+        <w:rPr>
+          <w:lang w:val="en-US"/>
+        </w:rPr>
+      </w:pPr>
+      <w:r>
+        <w:rPr>
+          <w:lang w:val="en-US"/>
+        </w:rPr>
+        <w:t>Spring Boot c</w:t>
+      </w:r>
+      <w:r>
+        <w:rPr>
+          <w:lang w:val="en-US"/>
+        </w:rPr>
+        <w:t>lass</w:t>
+      </w:r>
+    </w:p>
+    <w:p>
+      <w:pPr>
+        <w:rPr>
+          <w:lang w:val="en-US"/>
+        </w:rPr>
+      </w:pPr>
+      <w:r>
+        <w:rPr>
+          <w:lang w:val="en-US"/>
+        </w:rPr>
+        <w:t>Week One</w:t>
+      </w:r>
+    </w:p>
+    <w:p>
+      <w:pPr>
+        <w:rPr>
+          <w:lang w:val="en-US"/>
+        </w:rPr>
+      </w:pPr>
+    </w:p>
     <w:p>
       <w:r>
         <w:rPr>
@@ -224,6 +253,7 @@
         <w:rPr>
           <w:lang w:val="en-US"/>
         </w:rPr>
+        <w:lastRenderedPageBreak/>
         <w:t>5- Create a person repository to hold information related to the user that’s buying the items.</w:t>
       </w:r>
     </w:p>
@@ -237,7 +267,6 @@
         <w:rPr>
           <w:lang w:val="en-US"/>
         </w:rPr>
-        <w:lastRenderedPageBreak/>
         <w:t>6 – Create a new</w:t>
       </w:r>
       <w:r>
@@ -561,6 +590,13 @@
         </w:rPr>
         <w:t xml:space="preserve">13 – Add relevant postman requests to test the solution. </w:t>
       </w:r>
+    </w:p>
+    <w:p>
+      <w:pPr>
+        <w:rPr>
+          <w:lang w:val="en-US"/>
+        </w:rPr>
+      </w:pPr>
     </w:p>
     <w:p>
       <w:pPr>
@@ -1099,6 +1135,27 @@
     <w:name w:val="Normal"/>
     <w:qFormat/>
   </w:style>
+  <w:style w:type="paragraph" w:styleId="Heading1">
+    <w:name w:val="heading 1"/>
+    <w:basedOn w:val="Normal"/>
+    <w:next w:val="Normal"/>
+    <w:link w:val="Heading1Char"/>
+    <w:uiPriority w:val="9"/>
+    <w:qFormat/>
+    <w:rsid w:val="00B82A5B"/>
+    <w:pPr>
+      <w:keepNext/>
+      <w:keepLines/>
+      <w:spacing w:before="240" w:after="0"/>
+      <w:outlineLvl w:val="0"/>
+    </w:pPr>
+    <w:rPr>
+      <w:rFonts w:asciiTheme="majorHAnsi" w:eastAsiaTheme="majorEastAsia" w:hAnsiTheme="majorHAnsi" w:cstheme="majorBidi"/>
+      <w:color w:val="2F5496" w:themeColor="accent1" w:themeShade="BF"/>
+      <w:sz w:val="32"/>
+      <w:szCs w:val="32"/>
+    </w:rPr>
+  </w:style>
   <w:style w:type="character" w:default="1" w:styleId="DefaultParagraphFont">
     <w:name w:val="Default Paragraph Font"/>
     <w:uiPriority w:val="1"/>
@@ -1136,6 +1193,42 @@
       <w:ind w:left="720"/>
       <w:contextualSpacing/>
     </w:pPr>
+  </w:style>
+  <w:style w:type="character" w:customStyle="1" w:styleId="Heading1Char">
+    <w:name w:val="Heading 1 Char"/>
+    <w:basedOn w:val="DefaultParagraphFont"/>
+    <w:link w:val="Heading1"/>
+    <w:uiPriority w:val="9"/>
+    <w:rsid w:val="00B82A5B"/>
+    <w:rPr>
+      <w:rFonts w:asciiTheme="majorHAnsi" w:eastAsiaTheme="majorEastAsia" w:hAnsiTheme="majorHAnsi" w:cstheme="majorBidi"/>
+      <w:color w:val="2F5496" w:themeColor="accent1" w:themeShade="BF"/>
+      <w:sz w:val="32"/>
+      <w:szCs w:val="32"/>
+    </w:rPr>
+  </w:style>
+  <w:style w:type="character" w:styleId="Hyperlink">
+    <w:name w:val="Hyperlink"/>
+    <w:basedOn w:val="DefaultParagraphFont"/>
+    <w:uiPriority w:val="99"/>
+    <w:unhideWhenUsed/>
+    <w:rsid w:val="00AB415F"/>
+    <w:rPr>
+      <w:color w:val="0563C1" w:themeColor="hyperlink"/>
+      <w:u w:val="single"/>
+    </w:rPr>
+  </w:style>
+  <w:style w:type="character" w:styleId="UnresolvedMention">
+    <w:name w:val="Unresolved Mention"/>
+    <w:basedOn w:val="DefaultParagraphFont"/>
+    <w:uiPriority w:val="99"/>
+    <w:semiHidden/>
+    <w:unhideWhenUsed/>
+    <w:rsid w:val="00AB415F"/>
+    <w:rPr>
+      <w:color w:val="605E5C"/>
+      <w:shd w:val="clear" w:color="auto" w:fill="E1DFDD"/>
+    </w:rPr>
   </w:style>
 </w:styles>
 </file>

</xml_diff>

<commit_message>
Updated document with the TODO exercices
</commit_message>
<xml_diff>
--- a/Documents/Spring Boot_step_by_step.docx
+++ b/Documents/Spring Boot_step_by_step.docx
@@ -267,41 +267,37 @@
         <w:rPr>
           <w:lang w:val="en-US"/>
         </w:rPr>
-        <w:t xml:space="preserve">6 – Create a </w:t>
-      </w:r>
-      <w:proofErr w:type="gramStart"/>
-      <w:r>
-        <w:rPr>
-          <w:lang w:val="en-US"/>
-        </w:rPr>
-        <w:t>new</w:t>
-      </w:r>
-      <w:r>
-        <w:rPr>
-          <w:lang w:val="en-US"/>
-        </w:rPr>
-        <w:t xml:space="preserve"> ”</w:t>
-      </w:r>
-      <w:proofErr w:type="gramEnd"/>
+        <w:t>6 – Create a new</w:t>
+      </w:r>
+      <w:r>
+        <w:rPr>
+          <w:lang w:val="en-US"/>
+        </w:rPr>
+        <w:t xml:space="preserve"> ” CreateUserRequestDto” and </w:t>
+      </w:r>
       <w:r>
         <w:rPr>
           <w:lang w:val="en-US"/>
         </w:rPr>
         <w:t xml:space="preserve"> </w:t>
       </w:r>
-      <w:proofErr w:type="spellStart"/>
-      <w:r>
-        <w:rPr>
-          <w:lang w:val="en-US"/>
-        </w:rPr>
-        <w:t>CreateUserRequestDto</w:t>
-      </w:r>
-      <w:proofErr w:type="spellEnd"/>
-      <w:r>
-        <w:rPr>
-          <w:lang w:val="en-US"/>
-        </w:rPr>
-        <w:t xml:space="preserve">” and </w:t>
+      <w:r>
+        <w:rPr>
+          <w:lang w:val="en-US"/>
+        </w:rPr>
+        <w:t>“CreateUserR</w:t>
+      </w:r>
+      <w:r>
+        <w:rPr>
+          <w:lang w:val="en-US"/>
+        </w:rPr>
+        <w:t>esponseDto</w:t>
+      </w:r>
+      <w:r>
+        <w:rPr>
+          <w:lang w:val="en-US"/>
+        </w:rPr>
+        <w:t>”</w:t>
       </w:r>
       <w:r>
         <w:rPr>
@@ -313,22 +309,93 @@
         <w:rPr>
           <w:lang w:val="en-US"/>
         </w:rPr>
-        <w:t>“</w:t>
-      </w:r>
-      <w:proofErr w:type="spellStart"/>
-      <w:r>
-        <w:rPr>
-          <w:lang w:val="en-US"/>
-        </w:rPr>
-        <w:t>CreateUserR</w:t>
-      </w:r>
-      <w:r>
-        <w:rPr>
-          <w:lang w:val="en-US"/>
-        </w:rPr>
-        <w:t>esponseDto</w:t>
-      </w:r>
-      <w:proofErr w:type="spellEnd"/>
+        <w:t>with relevant properties to create and save users that buy items. U</w:t>
+      </w:r>
+      <w:r>
+        <w:rPr>
+          <w:lang w:val="en-US"/>
+        </w:rPr>
+        <w:t xml:space="preserve">sing Lombok, to avoid </w:t>
+      </w:r>
+      <w:r>
+        <w:rPr>
+          <w:lang w:val="en-US"/>
+        </w:rPr>
+        <w:t>have to</w:t>
+      </w:r>
+      <w:r>
+        <w:rPr>
+          <w:lang w:val="en-US"/>
+        </w:rPr>
+        <w:t xml:space="preserve"> manually create con</w:t>
+      </w:r>
+      <w:r>
+        <w:rPr>
+          <w:lang w:val="en-US"/>
+        </w:rPr>
+        <w:t>s</w:t>
+      </w:r>
+      <w:r>
+        <w:rPr>
+          <w:lang w:val="en-US"/>
+        </w:rPr>
+        <w:t xml:space="preserve">tructors, getters and setters, with the relevant annotations. </w:t>
+      </w:r>
+    </w:p>
+    <w:p>
+      <w:pPr>
+        <w:rPr>
+          <w:lang w:val="en-US"/>
+        </w:rPr>
+      </w:pPr>
+      <w:r>
+        <w:rPr>
+          <w:lang w:val="en-US"/>
+        </w:rPr>
+        <w:t>7 – Make RestcontrollerAdvice return properly handle</w:t>
+      </w:r>
+      <w:r>
+        <w:rPr>
+          <w:lang w:val="en-US"/>
+        </w:rPr>
+        <w:t>d</w:t>
+      </w:r>
+      <w:r>
+        <w:rPr>
+          <w:lang w:val="en-US"/>
+        </w:rPr>
+        <w:t xml:space="preserve"> errors with</w:t>
+      </w:r>
+      <w:r>
+        <w:rPr>
+          <w:lang w:val="en-US"/>
+        </w:rPr>
+        <w:t xml:space="preserve"> </w:t>
+      </w:r>
+      <w:r>
+        <w:rPr>
+          <w:lang w:val="en-US"/>
+        </w:rPr>
+        <w:t>buildErrorMessageResponseEntity</w:t>
+      </w:r>
+      <w:r>
+        <w:rPr>
+          <w:lang w:val="en-US"/>
+        </w:rPr>
+        <w:t>()</w:t>
+      </w:r>
+      <w:r>
+        <w:rPr>
+          <w:lang w:val="en-US"/>
+        </w:rPr>
+        <w:t xml:space="preserve"> method like: “</w:t>
+      </w:r>
+      <w:r>
+        <w:rPr>
+          <w:lang w:val="en-US"/>
+        </w:rPr>
+        <w:t>public ResponseEntity&lt;ErrorMessage&gt;</w:t>
+      </w:r>
       <w:r>
         <w:rPr>
           <w:lang w:val="en-US"/>
@@ -339,297 +406,798 @@
         <w:rPr>
           <w:lang w:val="en-US"/>
         </w:rPr>
-        <w:t xml:space="preserve"> </w:t>
-      </w:r>
-      <w:r>
-        <w:rPr>
-          <w:lang w:val="en-US"/>
-        </w:rPr>
-        <w:t>with relevant properties to create and save users that buy items. U</w:t>
-      </w:r>
-      <w:r>
-        <w:rPr>
-          <w:lang w:val="en-US"/>
-        </w:rPr>
-        <w:t xml:space="preserve">sing Lombok, to avoid </w:t>
-      </w:r>
-      <w:proofErr w:type="gramStart"/>
-      <w:r>
-        <w:rPr>
-          <w:lang w:val="en-US"/>
-        </w:rPr>
-        <w:t>have to</w:t>
-      </w:r>
-      <w:proofErr w:type="gramEnd"/>
-      <w:r>
-        <w:rPr>
-          <w:lang w:val="en-US"/>
-        </w:rPr>
-        <w:t xml:space="preserve"> manually create con</w:t>
-      </w:r>
-      <w:r>
-        <w:rPr>
-          <w:lang w:val="en-US"/>
-        </w:rPr>
-        <w:t>s</w:t>
-      </w:r>
-      <w:r>
-        <w:rPr>
-          <w:lang w:val="en-US"/>
-        </w:rPr>
-        <w:t xml:space="preserve">tructors, getters and setters, with the relevant annotations. </w:t>
-      </w:r>
-    </w:p>
-    <w:p>
-      <w:pPr>
-        <w:rPr>
-          <w:lang w:val="en-US"/>
-        </w:rPr>
-      </w:pPr>
-      <w:r>
-        <w:rPr>
-          <w:lang w:val="en-US"/>
-        </w:rPr>
-        <w:t xml:space="preserve">7 – Make </w:t>
-      </w:r>
-      <w:proofErr w:type="spellStart"/>
-      <w:r>
-        <w:rPr>
-          <w:lang w:val="en-US"/>
-        </w:rPr>
-        <w:t>RestcontrollerAdvice</w:t>
-      </w:r>
-      <w:proofErr w:type="spellEnd"/>
-      <w:r>
-        <w:rPr>
-          <w:lang w:val="en-US"/>
-        </w:rPr>
-        <w:t xml:space="preserve"> return properly handle</w:t>
-      </w:r>
-      <w:r>
-        <w:rPr>
-          <w:lang w:val="en-US"/>
-        </w:rPr>
-        <w:t>d</w:t>
-      </w:r>
-      <w:r>
-        <w:rPr>
-          <w:lang w:val="en-US"/>
-        </w:rPr>
-        <w:t xml:space="preserve"> errors with</w:t>
-      </w:r>
-      <w:r>
-        <w:rPr>
-          <w:lang w:val="en-US"/>
-        </w:rPr>
-        <w:t xml:space="preserve"> </w:t>
-      </w:r>
-      <w:proofErr w:type="spellStart"/>
-      <w:proofErr w:type="gramStart"/>
-      <w:r>
-        <w:rPr>
-          <w:lang w:val="en-US"/>
-        </w:rPr>
-        <w:t>buildErrorMessageResponseEntity</w:t>
-      </w:r>
-      <w:proofErr w:type="spellEnd"/>
-      <w:r>
-        <w:rPr>
-          <w:lang w:val="en-US"/>
-        </w:rPr>
-        <w:t>(</w:t>
-      </w:r>
-      <w:proofErr w:type="gramEnd"/>
-      <w:r>
-        <w:rPr>
-          <w:lang w:val="en-US"/>
+        <w:t>;</w:t>
+      </w:r>
+    </w:p>
+    <w:p>
+      <w:pPr>
+        <w:rPr>
+          <w:lang w:val="en-US"/>
+        </w:rPr>
+      </w:pPr>
+      <w:r>
+        <w:rPr>
+          <w:lang w:val="en-US"/>
+        </w:rPr>
+        <w:t>8 – Add a new Logger to all classes using the lib “</w:t>
+      </w:r>
+      <w:r>
+        <w:rPr>
+          <w:lang w:val="en-US"/>
+        </w:rPr>
+        <w:t>org.slf4j</w:t>
+      </w:r>
+      <w:r>
+        <w:rPr>
+          <w:lang w:val="en-US"/>
+        </w:rPr>
+        <w:t xml:space="preserve">”. </w:t>
+      </w:r>
+    </w:p>
+    <w:p>
+      <w:pPr>
+        <w:rPr>
+          <w:lang w:val="en-US"/>
+        </w:rPr>
+      </w:pPr>
+      <w:r>
+        <w:rPr>
+          <w:lang w:val="en-US"/>
+        </w:rPr>
+        <w:t xml:space="preserve">9 – Log relevant information using </w:t>
+      </w:r>
+      <w:r>
+        <w:rPr>
+          <w:lang w:val="en-US"/>
+        </w:rPr>
+        <w:t>distinct</w:t>
+      </w:r>
+      <w:r>
+        <w:rPr>
+          <w:lang w:val="en-US"/>
+        </w:rPr>
+        <w:t xml:space="preserve"> logger levels.</w:t>
+      </w:r>
+    </w:p>
+    <w:p>
+      <w:pPr>
+        <w:rPr>
+          <w:lang w:val="en-US"/>
+        </w:rPr>
+      </w:pPr>
+      <w:r>
+        <w:rPr>
+          <w:lang w:val="en-US"/>
+        </w:rPr>
+        <w:t>10 – Update the “</w:t>
+      </w:r>
+      <w:r>
+        <w:rPr>
+          <w:lang w:val="en-US"/>
+        </w:rPr>
+        <w:t>com.training.springbootbuyitem.service.ICrudService</w:t>
+      </w:r>
+      <w:r>
+        <w:rPr>
+          <w:lang w:val="en-US"/>
+        </w:rPr>
+        <w:t>”, add possibility to load and update list of items.</w:t>
+      </w:r>
+    </w:p>
+    <w:p>
+      <w:pPr>
+        <w:rPr>
+          <w:lang w:val="en-US"/>
+        </w:rPr>
+      </w:pPr>
+      <w:r>
+        <w:rPr>
+          <w:lang w:val="en-US"/>
+        </w:rPr>
+        <w:t>11 – Remove unused imports from the classes.</w:t>
+      </w:r>
+    </w:p>
+    <w:p>
+      <w:pPr>
+        <w:rPr>
+          <w:lang w:val="en-US"/>
+        </w:rPr>
+      </w:pPr>
+      <w:r>
+        <w:rPr>
+          <w:lang w:val="en-US"/>
+        </w:rPr>
+        <w:t>12 – Add session info and create a new protect rout for logged users. Block access to anonymous customers.</w:t>
+      </w:r>
+    </w:p>
+    <w:p>
+      <w:pPr>
+        <w:rPr>
+          <w:lang w:val="en-US"/>
+        </w:rPr>
+      </w:pPr>
+      <w:r>
+        <w:rPr>
+          <w:lang w:val="en-US"/>
+        </w:rPr>
+        <w:t xml:space="preserve">13 – Add relevant postman requests to test the solution. </w:t>
+      </w:r>
+    </w:p>
+    <w:p>
+      <w:pPr>
+        <w:rPr>
+          <w:b/>
+          <w:lang w:val="en-US"/>
+        </w:rPr>
+      </w:pPr>
+      <w:r>
+        <w:rPr>
+          <w:b/>
+          <w:lang w:val="en-US"/>
+        </w:rPr>
+        <w:t>Week two:</w:t>
+      </w:r>
+    </w:p>
+    <w:p>
+      <w:pPr>
+        <w:rPr>
+          <w:lang w:val="en-US"/>
+        </w:rPr>
+      </w:pPr>
+      <w:r>
+        <w:rPr>
+          <w:lang w:val="en-US"/>
+        </w:rPr>
+        <w:t>14 – Add all the needed configs to access the H2 interface on the browser</w:t>
+      </w:r>
+    </w:p>
+    <w:p>
+      <w:pPr>
+        <w:rPr>
+          <w:lang w:val="en-US"/>
+        </w:rPr>
+      </w:pPr>
+      <w:r>
+        <w:rPr>
+          <w:lang w:val="en-US"/>
+        </w:rPr>
+        <w:t>15 – Add persistence database config to save the data using a local database.</w:t>
+      </w:r>
+    </w:p>
+    <w:p>
+      <w:pPr>
+        <w:rPr>
+          <w:lang w:val="en-US"/>
+        </w:rPr>
+      </w:pPr>
+      <w:r>
+        <w:rPr>
+          <w:lang w:val="en-US"/>
+        </w:rPr>
+        <w:t>16 – Implement a CustomSession Manager to manage the data on the session to avoid load of SQL info at every application start.</w:t>
+      </w:r>
+    </w:p>
+    <w:p>
+      <w:pPr>
+        <w:rPr>
+          <w:lang w:val="en-US"/>
+        </w:rPr>
+      </w:pPr>
+      <w:r>
+        <w:rPr>
+          <w:lang w:val="en-US"/>
+        </w:rPr>
+        <w:t xml:space="preserve">17 – Implement the Builder and fix the commented method in </w:t>
+      </w:r>
+      <w:r>
+        <w:rPr>
+          <w:lang w:val="en-US"/>
+        </w:rPr>
+        <w:t>com.training.springbootbuyitem.controller.RestControllerAdvice#buildErrorMessageResponseEntity</w:t>
+      </w:r>
+      <w:r>
+        <w:rPr>
+          <w:lang w:val="en-US"/>
+        </w:rPr>
+        <w:t xml:space="preserve"> to return custom error messages.</w:t>
+      </w:r>
+    </w:p>
+    <w:p>
+      <w:pPr>
+        <w:rPr>
+          <w:lang w:val="en-US"/>
+        </w:rPr>
+      </w:pPr>
+      <w:r>
+        <w:rPr>
+          <w:lang w:val="en-US"/>
+        </w:rPr>
+        <w:t>18 – Add filter to avoid null parameters and to control the accepted values of variable using custom validators: ex: a DateValidator that accepts only one date format.</w:t>
+      </w:r>
+    </w:p>
+    <w:p>
+      <w:pPr>
+        <w:rPr>
+          <w:lang w:val="en-US"/>
+        </w:rPr>
+      </w:pPr>
+    </w:p>
+    <w:p>
+      <w:pPr>
+        <w:shd w:val="clear" w:color="auto" w:fill="2B2B2B"/>
+        <w:tabs>
+          <w:tab w:val="left" w:pos="916"/>
+          <w:tab w:val="left" w:pos="1832"/>
+          <w:tab w:val="left" w:pos="2748"/>
+          <w:tab w:val="left" w:pos="3664"/>
+          <w:tab w:val="left" w:pos="4580"/>
+          <w:tab w:val="left" w:pos="5496"/>
+          <w:tab w:val="left" w:pos="6412"/>
+          <w:tab w:val="left" w:pos="7328"/>
+          <w:tab w:val="left" w:pos="8244"/>
+          <w:tab w:val="left" w:pos="9160"/>
+          <w:tab w:val="left" w:pos="10076"/>
+          <w:tab w:val="left" w:pos="10992"/>
+          <w:tab w:val="left" w:pos="11908"/>
+          <w:tab w:val="left" w:pos="12824"/>
+          <w:tab w:val="left" w:pos="13740"/>
+          <w:tab w:val="left" w:pos="14656"/>
+        </w:tabs>
+        <w:spacing w:after="0" w:line="240" w:lineRule="auto"/>
+        <w:rPr>
+          <w:rFonts w:ascii="JetBrains Mono" w:eastAsia="Times New Roman" w:hAnsi="JetBrains Mono" w:cs="Courier New"/>
+          <w:color w:val="CC7832"/>
+          <w:sz w:val="20"/>
+          <w:szCs w:val="20"/>
+          <w:lang w:val="en-US" w:eastAsia="pt-PT"/>
+        </w:rPr>
+      </w:pPr>
+      <w:r>
+        <w:rPr>
+          <w:rFonts w:ascii="JetBrains Mono" w:eastAsia="Times New Roman" w:hAnsi="JetBrains Mono" w:cs="Courier New"/>
+          <w:color w:val="A9B7C6"/>
+          <w:sz w:val="20"/>
+          <w:szCs w:val="20"/>
+          <w:lang w:val="en-US" w:eastAsia="pt-PT"/>
+        </w:rPr>
+        <w:br/>
+      </w:r>
+      <w:r>
+        <w:rPr>
+          <w:rFonts w:ascii="JetBrains Mono" w:eastAsia="Times New Roman" w:hAnsi="JetBrains Mono" w:cs="Courier New"/>
+          <w:color w:val="CC7832"/>
+          <w:sz w:val="20"/>
+          <w:szCs w:val="20"/>
+          <w:lang w:val="en-US" w:eastAsia="pt-PT"/>
+        </w:rPr>
+        <w:t xml:space="preserve">public class </w:t>
+      </w:r>
+      <w:r>
+        <w:rPr>
+          <w:rFonts w:ascii="JetBrains Mono" w:eastAsia="Times New Roman" w:hAnsi="JetBrains Mono" w:cs="Courier New"/>
+          <w:color w:val="A9B7C6"/>
+          <w:sz w:val="20"/>
+          <w:szCs w:val="20"/>
+          <w:lang w:val="en-US" w:eastAsia="pt-PT"/>
+        </w:rPr>
+        <w:t xml:space="preserve">DateValidator </w:t>
+      </w:r>
+      <w:r>
+        <w:rPr>
+          <w:rFonts w:ascii="JetBrains Mono" w:eastAsia="Times New Roman" w:hAnsi="JetBrains Mono" w:cs="Courier New"/>
+          <w:color w:val="CC7832"/>
+          <w:sz w:val="20"/>
+          <w:szCs w:val="20"/>
+          <w:lang w:val="en-US" w:eastAsia="pt-PT"/>
+        </w:rPr>
+        <w:t xml:space="preserve">extends </w:t>
+      </w:r>
+      <w:r>
+        <w:rPr>
+          <w:rFonts w:ascii="JetBrains Mono" w:eastAsia="Times New Roman" w:hAnsi="JetBrains Mono" w:cs="Courier New"/>
+          <w:color w:val="A9B7C6"/>
+          <w:sz w:val="20"/>
+          <w:szCs w:val="20"/>
+          <w:lang w:val="en-US" w:eastAsia="pt-PT"/>
+        </w:rPr>
+        <w:t>…</w:t>
+      </w:r>
+      <w:r>
+        <w:rPr>
+          <w:rFonts w:ascii="JetBrains Mono" w:eastAsia="Times New Roman" w:hAnsi="JetBrains Mono" w:cs="Courier New"/>
+          <w:color w:val="A9B7C6"/>
+          <w:sz w:val="20"/>
+          <w:szCs w:val="20"/>
+          <w:lang w:val="en-US" w:eastAsia="pt-PT"/>
+        </w:rPr>
+        <w:t>&lt;</w:t>
+      </w:r>
+      <w:r>
+        <w:rPr>
+          <w:rFonts w:ascii="JetBrains Mono" w:eastAsia="Times New Roman" w:hAnsi="JetBrains Mono" w:cs="Courier New"/>
+          <w:color w:val="BBB529"/>
+          <w:sz w:val="20"/>
+          <w:szCs w:val="20"/>
+          <w:lang w:val="en-US" w:eastAsia="pt-PT"/>
+        </w:rPr>
+        <w:t>BuyDate</w:t>
+      </w:r>
+      <w:r>
+        <w:rPr>
+          <w:rFonts w:ascii="JetBrains Mono" w:eastAsia="Times New Roman" w:hAnsi="JetBrains Mono" w:cs="Courier New"/>
+          <w:color w:val="A9B7C6"/>
+          <w:sz w:val="20"/>
+          <w:szCs w:val="20"/>
+          <w:lang w:val="en-US" w:eastAsia="pt-PT"/>
+        </w:rPr>
+        <w:t>&gt; {</w:t>
+      </w:r>
+      <w:r>
+        <w:rPr>
+          <w:rFonts w:ascii="JetBrains Mono" w:eastAsia="Times New Roman" w:hAnsi="JetBrains Mono" w:cs="Courier New"/>
+          <w:color w:val="A9B7C6"/>
+          <w:sz w:val="20"/>
+          <w:szCs w:val="20"/>
+          <w:lang w:val="en-US" w:eastAsia="pt-PT"/>
+        </w:rPr>
+        <w:br/>
+      </w:r>
+      <w:r>
+        <w:rPr>
+          <w:rFonts w:ascii="JetBrains Mono" w:eastAsia="Times New Roman" w:hAnsi="JetBrains Mono" w:cs="Courier New"/>
+          <w:color w:val="A9B7C6"/>
+          <w:sz w:val="20"/>
+          <w:szCs w:val="20"/>
+          <w:lang w:val="en-US" w:eastAsia="pt-PT"/>
+        </w:rPr>
+        <w:br/>
+        <w:t xml:space="preserve">    </w:t>
+      </w:r>
+      <w:r>
+        <w:rPr>
+          <w:rFonts w:ascii="JetBrains Mono" w:eastAsia="Times New Roman" w:hAnsi="JetBrains Mono" w:cs="Courier New"/>
+          <w:color w:val="CC7832"/>
+          <w:sz w:val="20"/>
+          <w:szCs w:val="20"/>
+          <w:lang w:val="en-US" w:eastAsia="pt-PT"/>
+        </w:rPr>
+        <w:t xml:space="preserve">private final </w:t>
+      </w:r>
+      <w:r>
+        <w:rPr>
+          <w:rFonts w:ascii="JetBrains Mono" w:eastAsia="Times New Roman" w:hAnsi="JetBrains Mono" w:cs="Courier New"/>
+          <w:color w:val="A9B7C6"/>
+          <w:sz w:val="20"/>
+          <w:szCs w:val="20"/>
+          <w:lang w:val="en-US" w:eastAsia="pt-PT"/>
+        </w:rPr>
+        <w:t xml:space="preserve">DateFormat </w:t>
+      </w:r>
+      <w:r>
+        <w:rPr>
+          <w:rFonts w:ascii="JetBrains Mono" w:eastAsia="Times New Roman" w:hAnsi="JetBrains Mono" w:cs="Courier New"/>
+          <w:color w:val="9876AA"/>
+          <w:sz w:val="20"/>
+          <w:szCs w:val="20"/>
+          <w:lang w:val="en-US" w:eastAsia="pt-PT"/>
+        </w:rPr>
+        <w:t xml:space="preserve">DATE_FORMAT </w:t>
+      </w:r>
+      <w:r>
+        <w:rPr>
+          <w:rFonts w:ascii="JetBrains Mono" w:eastAsia="Times New Roman" w:hAnsi="JetBrains Mono" w:cs="Courier New"/>
+          <w:color w:val="A9B7C6"/>
+          <w:sz w:val="20"/>
+          <w:szCs w:val="20"/>
+          <w:lang w:val="en-US" w:eastAsia="pt-PT"/>
+        </w:rPr>
+        <w:t xml:space="preserve">= </w:t>
+      </w:r>
+      <w:r>
+        <w:rPr>
+          <w:rFonts w:ascii="JetBrains Mono" w:eastAsia="Times New Roman" w:hAnsi="JetBrains Mono" w:cs="Courier New"/>
+          <w:color w:val="CC7832"/>
+          <w:sz w:val="20"/>
+          <w:szCs w:val="20"/>
+          <w:lang w:val="en-US" w:eastAsia="pt-PT"/>
+        </w:rPr>
+        <w:t xml:space="preserve">new </w:t>
+      </w:r>
+      <w:r>
+        <w:rPr>
+          <w:rFonts w:ascii="JetBrains Mono" w:eastAsia="Times New Roman" w:hAnsi="JetBrains Mono" w:cs="Courier New"/>
+          <w:color w:val="A9B7C6"/>
+          <w:sz w:val="20"/>
+          <w:szCs w:val="20"/>
+          <w:lang w:val="en-US" w:eastAsia="pt-PT"/>
+        </w:rPr>
+        <w:t>SimpleDateFormat(</w:t>
+      </w:r>
+      <w:r>
+        <w:rPr>
+          <w:rFonts w:ascii="JetBrains Mono" w:eastAsia="Times New Roman" w:hAnsi="JetBrains Mono" w:cs="Courier New"/>
+          <w:color w:val="6A8759"/>
+          <w:sz w:val="20"/>
+          <w:szCs w:val="20"/>
+          <w:lang w:val="en-US" w:eastAsia="pt-PT"/>
+        </w:rPr>
+        <w:t>"dd-MM-yyyy"</w:t>
+      </w:r>
+      <w:r>
+        <w:rPr>
+          <w:rFonts w:ascii="JetBrains Mono" w:eastAsia="Times New Roman" w:hAnsi="JetBrains Mono" w:cs="Courier New"/>
+          <w:color w:val="A9B7C6"/>
+          <w:sz w:val="20"/>
+          <w:szCs w:val="20"/>
+          <w:lang w:val="en-US" w:eastAsia="pt-PT"/>
         </w:rPr>
         <w:t>)</w:t>
       </w:r>
       <w:r>
         <w:rPr>
-          <w:lang w:val="en-US"/>
-        </w:rPr>
-        <w:t xml:space="preserve"> method like: “</w:t>
-      </w:r>
-      <w:r>
-        <w:rPr>
-          <w:lang w:val="en-US"/>
-        </w:rPr>
-        <w:t xml:space="preserve">public </w:t>
-      </w:r>
-      <w:proofErr w:type="spellStart"/>
-      <w:r>
-        <w:rPr>
-          <w:lang w:val="en-US"/>
-        </w:rPr>
-        <w:t>ResponseEntity</w:t>
-      </w:r>
-      <w:proofErr w:type="spellEnd"/>
-      <w:r>
-        <w:rPr>
-          <w:lang w:val="en-US"/>
-        </w:rPr>
-        <w:t>&lt;</w:t>
-      </w:r>
-      <w:proofErr w:type="spellStart"/>
-      <w:r>
-        <w:rPr>
-          <w:lang w:val="en-US"/>
-        </w:rPr>
-        <w:t>ErrorMessage</w:t>
-      </w:r>
-      <w:proofErr w:type="spellEnd"/>
-      <w:r>
-        <w:rPr>
-          <w:lang w:val="en-US"/>
-        </w:rPr>
-        <w:t>&gt;</w:t>
-      </w:r>
-      <w:r>
-        <w:rPr>
-          <w:lang w:val="en-US"/>
-        </w:rPr>
-        <w:t>”</w:t>
-      </w:r>
-      <w:r>
-        <w:rPr>
-          <w:lang w:val="en-US"/>
+          <w:rFonts w:ascii="JetBrains Mono" w:eastAsia="Times New Roman" w:hAnsi="JetBrains Mono" w:cs="Courier New"/>
+          <w:color w:val="CC7832"/>
+          <w:sz w:val="20"/>
+          <w:szCs w:val="20"/>
+          <w:lang w:val="en-US" w:eastAsia="pt-PT"/>
         </w:rPr>
         <w:t>;</w:t>
       </w:r>
-    </w:p>
-    <w:p>
-      <w:pPr>
-        <w:rPr>
-          <w:lang w:val="en-US"/>
-        </w:rPr>
-      </w:pPr>
-      <w:r>
-        <w:rPr>
-          <w:lang w:val="en-US"/>
-        </w:rPr>
-        <w:t>8 – Add a new Logger to all classes using the lib “</w:t>
-      </w:r>
-      <w:proofErr w:type="gramStart"/>
-      <w:r>
-        <w:rPr>
-          <w:lang w:val="en-US"/>
-        </w:rPr>
-        <w:t>org.slf</w:t>
-      </w:r>
-      <w:proofErr w:type="gramEnd"/>
-      <w:r>
-        <w:rPr>
-          <w:lang w:val="en-US"/>
-        </w:rPr>
-        <w:t>4j</w:t>
-      </w:r>
-      <w:r>
-        <w:rPr>
-          <w:lang w:val="en-US"/>
-        </w:rPr>
-        <w:t xml:space="preserve">”. </w:t>
-      </w:r>
-    </w:p>
-    <w:p>
-      <w:pPr>
-        <w:rPr>
-          <w:lang w:val="en-US"/>
-        </w:rPr>
-      </w:pPr>
-      <w:r>
-        <w:rPr>
-          <w:lang w:val="en-US"/>
-        </w:rPr>
-        <w:t xml:space="preserve">9 – Log relevant information using </w:t>
-      </w:r>
-      <w:r>
-        <w:rPr>
-          <w:lang w:val="en-US"/>
-        </w:rPr>
-        <w:t>distinct</w:t>
-      </w:r>
-      <w:r>
-        <w:rPr>
-          <w:lang w:val="en-US"/>
-        </w:rPr>
-        <w:t xml:space="preserve"> logger levels.</w:t>
-      </w:r>
-    </w:p>
-    <w:p>
-      <w:pPr>
-        <w:rPr>
-          <w:lang w:val="en-US"/>
-        </w:rPr>
-      </w:pPr>
-      <w:r>
-        <w:rPr>
-          <w:lang w:val="en-US"/>
-        </w:rPr>
-        <w:t>10 – Update the “</w:t>
-      </w:r>
-      <w:proofErr w:type="spellStart"/>
-      <w:proofErr w:type="gramStart"/>
-      <w:r>
-        <w:rPr>
-          <w:lang w:val="en-US"/>
-        </w:rPr>
-        <w:t>com.training</w:t>
-      </w:r>
-      <w:proofErr w:type="gramEnd"/>
-      <w:r>
-        <w:rPr>
-          <w:lang w:val="en-US"/>
-        </w:rPr>
-        <w:t>.springbootbuyitem.service.ICrudService</w:t>
-      </w:r>
-      <w:proofErr w:type="spellEnd"/>
-      <w:r>
-        <w:rPr>
-          <w:lang w:val="en-US"/>
-        </w:rPr>
-        <w:t>”, add possibility to load and update list of items.</w:t>
-      </w:r>
-    </w:p>
-    <w:p>
-      <w:pPr>
-        <w:rPr>
-          <w:lang w:val="en-US"/>
-        </w:rPr>
-      </w:pPr>
-      <w:r>
-        <w:rPr>
-          <w:lang w:val="en-US"/>
-        </w:rPr>
-        <w:t>11 – Remove unused imports from the classes.</w:t>
-      </w:r>
-    </w:p>
-    <w:p>
-      <w:pPr>
-        <w:rPr>
-          <w:lang w:val="en-US"/>
-        </w:rPr>
-      </w:pPr>
-      <w:r>
-        <w:rPr>
-          <w:lang w:val="en-US"/>
-        </w:rPr>
-        <w:t>12 – Add session info and create a new protect rout for logged users. Block access to anonymous customers.</w:t>
-      </w:r>
-    </w:p>
-    <w:p>
-      <w:pPr>
-        <w:rPr>
-          <w:lang w:val="en-US"/>
-        </w:rPr>
-      </w:pPr>
-      <w:r>
-        <w:rPr>
-          <w:lang w:val="en-US"/>
-        </w:rPr>
-        <w:t xml:space="preserve">13 – Add relevant postman requests to test the solution. </w:t>
-      </w:r>
+      <w:r>
+        <w:rPr>
+          <w:rFonts w:ascii="JetBrains Mono" w:eastAsia="Times New Roman" w:hAnsi="JetBrains Mono" w:cs="Courier New"/>
+          <w:color w:val="CC7832"/>
+          <w:sz w:val="20"/>
+          <w:szCs w:val="20"/>
+          <w:lang w:val="en-US" w:eastAsia="pt-PT"/>
+        </w:rPr>
+        <w:br/>
+      </w:r>
+      <w:r>
+        <w:rPr>
+          <w:rFonts w:ascii="JetBrains Mono" w:eastAsia="Times New Roman" w:hAnsi="JetBrains Mono" w:cs="Courier New"/>
+          <w:color w:val="CC7832"/>
+          <w:sz w:val="20"/>
+          <w:szCs w:val="20"/>
+          <w:lang w:val="en-US" w:eastAsia="pt-PT"/>
+        </w:rPr>
+        <w:br/>
+      </w:r>
+      <w:r>
+        <w:rPr>
+          <w:rFonts w:ascii="JetBrains Mono" w:eastAsia="Times New Roman" w:hAnsi="JetBrains Mono" w:cs="Courier New"/>
+          <w:color w:val="BBB529"/>
+          <w:sz w:val="20"/>
+          <w:szCs w:val="20"/>
+          <w:lang w:val="en-US" w:eastAsia="pt-PT"/>
+        </w:rPr>
+        <w:t>…</w:t>
+      </w:r>
+      <w:r>
+        <w:rPr>
+          <w:rFonts w:ascii="JetBrains Mono" w:eastAsia="Times New Roman" w:hAnsi="JetBrains Mono" w:cs="Courier New"/>
+          <w:color w:val="A9B7C6"/>
+          <w:sz w:val="20"/>
+          <w:szCs w:val="20"/>
+          <w:lang w:val="en-US" w:eastAsia="pt-PT"/>
+        </w:rPr>
+        <w:br/>
+        <w:t xml:space="preserve">    </w:t>
+      </w:r>
+      <w:r>
+        <w:rPr>
+          <w:rFonts w:ascii="JetBrains Mono" w:eastAsia="Times New Roman" w:hAnsi="JetBrains Mono" w:cs="Courier New"/>
+          <w:color w:val="BBB529"/>
+          <w:sz w:val="20"/>
+          <w:szCs w:val="20"/>
+          <w:lang w:val="en-US" w:eastAsia="pt-PT"/>
+        </w:rPr>
+        <w:t>@Override</w:t>
+      </w:r>
+      <w:r>
+        <w:rPr>
+          <w:rFonts w:ascii="JetBrains Mono" w:eastAsia="Times New Roman" w:hAnsi="JetBrains Mono" w:cs="Courier New"/>
+          <w:color w:val="BBB529"/>
+          <w:sz w:val="20"/>
+          <w:szCs w:val="20"/>
+          <w:lang w:val="en-US" w:eastAsia="pt-PT"/>
+        </w:rPr>
+        <w:br/>
+        <w:t xml:space="preserve">    </w:t>
+      </w:r>
+      <w:r>
+        <w:rPr>
+          <w:rFonts w:ascii="JetBrains Mono" w:eastAsia="Times New Roman" w:hAnsi="JetBrains Mono" w:cs="Courier New"/>
+          <w:color w:val="CC7832"/>
+          <w:sz w:val="20"/>
+          <w:szCs w:val="20"/>
+          <w:lang w:val="en-US" w:eastAsia="pt-PT"/>
+        </w:rPr>
+        <w:t xml:space="preserve">protected boolean </w:t>
+      </w:r>
+      <w:r>
+        <w:rPr>
+          <w:rFonts w:ascii="JetBrains Mono" w:eastAsia="Times New Roman" w:hAnsi="JetBrains Mono" w:cs="Courier New"/>
+          <w:color w:val="FFC66D"/>
+          <w:sz w:val="20"/>
+          <w:szCs w:val="20"/>
+          <w:lang w:val="en-US" w:eastAsia="pt-PT"/>
+        </w:rPr>
+        <w:t>doIsValid</w:t>
+      </w:r>
+      <w:r>
+        <w:rPr>
+          <w:rFonts w:ascii="JetBrains Mono" w:eastAsia="Times New Roman" w:hAnsi="JetBrains Mono" w:cs="Courier New"/>
+          <w:color w:val="A9B7C6"/>
+          <w:sz w:val="20"/>
+          <w:szCs w:val="20"/>
+          <w:lang w:val="en-US" w:eastAsia="pt-PT"/>
+        </w:rPr>
+        <w:t>(String value</w:t>
+      </w:r>
+      <w:r>
+        <w:rPr>
+          <w:rFonts w:ascii="JetBrains Mono" w:eastAsia="Times New Roman" w:hAnsi="JetBrains Mono" w:cs="Courier New"/>
+          <w:color w:val="CC7832"/>
+          <w:sz w:val="20"/>
+          <w:szCs w:val="20"/>
+          <w:lang w:val="en-US" w:eastAsia="pt-PT"/>
+        </w:rPr>
+        <w:t xml:space="preserve">, </w:t>
+      </w:r>
+      <w:r>
+        <w:rPr>
+          <w:rFonts w:ascii="JetBrains Mono" w:eastAsia="Times New Roman" w:hAnsi="JetBrains Mono" w:cs="Courier New"/>
+          <w:color w:val="A9B7C6"/>
+          <w:sz w:val="20"/>
+          <w:szCs w:val="20"/>
+          <w:lang w:val="en-US" w:eastAsia="pt-PT"/>
+        </w:rPr>
+        <w:t>ConstraintValidatorContext context) {</w:t>
+      </w:r>
+      <w:r>
+        <w:rPr>
+          <w:rFonts w:ascii="JetBrains Mono" w:eastAsia="Times New Roman" w:hAnsi="JetBrains Mono" w:cs="Courier New"/>
+          <w:color w:val="A9B7C6"/>
+          <w:sz w:val="20"/>
+          <w:szCs w:val="20"/>
+          <w:lang w:val="en-US" w:eastAsia="pt-PT"/>
+        </w:rPr>
+        <w:br/>
+      </w:r>
+      <w:r>
+        <w:rPr>
+          <w:rFonts w:ascii="JetBrains Mono" w:eastAsia="Times New Roman" w:hAnsi="JetBrains Mono" w:cs="Courier New"/>
+          <w:color w:val="CC7832"/>
+          <w:sz w:val="20"/>
+          <w:szCs w:val="20"/>
+          <w:lang w:val="en-US" w:eastAsia="pt-PT"/>
+        </w:rPr>
+        <w:t>..</w:t>
+      </w:r>
+    </w:p>
+    <w:p>
+      <w:pPr>
+        <w:shd w:val="clear" w:color="auto" w:fill="2B2B2B"/>
+        <w:tabs>
+          <w:tab w:val="left" w:pos="916"/>
+          <w:tab w:val="left" w:pos="1832"/>
+          <w:tab w:val="left" w:pos="2748"/>
+          <w:tab w:val="left" w:pos="3664"/>
+          <w:tab w:val="left" w:pos="4580"/>
+          <w:tab w:val="left" w:pos="5496"/>
+          <w:tab w:val="left" w:pos="6412"/>
+          <w:tab w:val="left" w:pos="7328"/>
+          <w:tab w:val="left" w:pos="8244"/>
+          <w:tab w:val="left" w:pos="9160"/>
+          <w:tab w:val="left" w:pos="10076"/>
+          <w:tab w:val="left" w:pos="10992"/>
+          <w:tab w:val="left" w:pos="11908"/>
+          <w:tab w:val="left" w:pos="12824"/>
+          <w:tab w:val="left" w:pos="13740"/>
+          <w:tab w:val="left" w:pos="14656"/>
+        </w:tabs>
+        <w:spacing w:after="0" w:line="240" w:lineRule="auto"/>
+        <w:rPr>
+          <w:rFonts w:ascii="JetBrains Mono" w:eastAsia="Times New Roman" w:hAnsi="JetBrains Mono" w:cs="Courier New"/>
+          <w:color w:val="A9B7C6"/>
+          <w:sz w:val="20"/>
+          <w:szCs w:val="20"/>
+          <w:lang w:val="en-US" w:eastAsia="pt-PT"/>
+        </w:rPr>
+      </w:pPr>
+      <w:r>
+        <w:rPr>
+          <w:rFonts w:ascii="JetBrains Mono" w:eastAsia="Times New Roman" w:hAnsi="JetBrains Mono" w:cs="Courier New"/>
+          <w:color w:val="A9B7C6"/>
+          <w:sz w:val="20"/>
+          <w:szCs w:val="20"/>
+          <w:lang w:val="en-US" w:eastAsia="pt-PT"/>
+        </w:rPr>
+        <w:t xml:space="preserve">            </w:t>
+      </w:r>
+      <w:r>
+        <w:rPr>
+          <w:rFonts w:ascii="JetBrains Mono" w:eastAsia="Times New Roman" w:hAnsi="JetBrains Mono" w:cs="Courier New"/>
+          <w:color w:val="9876AA"/>
+          <w:sz w:val="20"/>
+          <w:szCs w:val="20"/>
+          <w:lang w:val="en-US" w:eastAsia="pt-PT"/>
+        </w:rPr>
+        <w:t>DATE_FORMAT</w:t>
+      </w:r>
+      <w:r>
+        <w:rPr>
+          <w:rFonts w:ascii="JetBrains Mono" w:eastAsia="Times New Roman" w:hAnsi="JetBrains Mono" w:cs="Courier New"/>
+          <w:color w:val="A9B7C6"/>
+          <w:sz w:val="20"/>
+          <w:szCs w:val="20"/>
+          <w:lang w:val="en-US" w:eastAsia="pt-PT"/>
+        </w:rPr>
+        <w:t>.parse(value)</w:t>
+      </w:r>
+      <w:r>
+        <w:rPr>
+          <w:rFonts w:ascii="JetBrains Mono" w:eastAsia="Times New Roman" w:hAnsi="JetBrains Mono" w:cs="Courier New"/>
+          <w:color w:val="CC7832"/>
+          <w:sz w:val="20"/>
+          <w:szCs w:val="20"/>
+          <w:lang w:val="en-US" w:eastAsia="pt-PT"/>
+        </w:rPr>
+        <w:t>;</w:t>
+      </w:r>
+      <w:r>
+        <w:rPr>
+          <w:rFonts w:ascii="JetBrains Mono" w:eastAsia="Times New Roman" w:hAnsi="JetBrains Mono" w:cs="Courier New"/>
+          <w:color w:val="CC7832"/>
+          <w:sz w:val="20"/>
+          <w:szCs w:val="20"/>
+          <w:lang w:val="en-US" w:eastAsia="pt-PT"/>
+        </w:rPr>
+        <w:br/>
+      </w:r>
+      <w:r>
+        <w:rPr>
+          <w:rFonts w:ascii="JetBrains Mono" w:eastAsia="Times New Roman" w:hAnsi="JetBrains Mono" w:cs="Courier New"/>
+          <w:color w:val="A9B7C6"/>
+          <w:sz w:val="20"/>
+          <w:szCs w:val="20"/>
+          <w:lang w:val="en-US" w:eastAsia="pt-PT"/>
+        </w:rPr>
+        <w:t>…</w:t>
+      </w:r>
+    </w:p>
+    <w:p>
+      <w:pPr>
+        <w:shd w:val="clear" w:color="auto" w:fill="2B2B2B"/>
+        <w:tabs>
+          <w:tab w:val="left" w:pos="916"/>
+          <w:tab w:val="left" w:pos="1832"/>
+          <w:tab w:val="left" w:pos="2748"/>
+          <w:tab w:val="left" w:pos="3664"/>
+          <w:tab w:val="left" w:pos="4580"/>
+          <w:tab w:val="left" w:pos="5496"/>
+          <w:tab w:val="left" w:pos="6412"/>
+          <w:tab w:val="left" w:pos="7328"/>
+          <w:tab w:val="left" w:pos="8244"/>
+          <w:tab w:val="left" w:pos="9160"/>
+          <w:tab w:val="left" w:pos="10076"/>
+          <w:tab w:val="left" w:pos="10992"/>
+          <w:tab w:val="left" w:pos="11908"/>
+          <w:tab w:val="left" w:pos="12824"/>
+          <w:tab w:val="left" w:pos="13740"/>
+          <w:tab w:val="left" w:pos="14656"/>
+        </w:tabs>
+        <w:spacing w:after="0" w:line="240" w:lineRule="auto"/>
+        <w:rPr>
+          <w:rFonts w:ascii="JetBrains Mono" w:eastAsia="Times New Roman" w:hAnsi="JetBrains Mono" w:cs="Courier New"/>
+          <w:color w:val="A9B7C6"/>
+          <w:sz w:val="20"/>
+          <w:szCs w:val="20"/>
+          <w:lang w:val="en-US" w:eastAsia="pt-PT"/>
+        </w:rPr>
+      </w:pPr>
+      <w:r>
+        <w:rPr>
+          <w:rFonts w:ascii="JetBrains Mono" w:eastAsia="Times New Roman" w:hAnsi="JetBrains Mono" w:cs="Courier New"/>
+          <w:color w:val="A9B7C6"/>
+          <w:sz w:val="20"/>
+          <w:szCs w:val="20"/>
+          <w:lang w:val="en-US" w:eastAsia="pt-PT"/>
+        </w:rPr>
+        <w:t>}</w:t>
+      </w:r>
+    </w:p>
+    <w:p>
+      <w:pPr>
+        <w:rPr>
+          <w:lang w:val="en-US"/>
+        </w:rPr>
+      </w:pPr>
+    </w:p>
+    <w:p>
+      <w:pPr>
+        <w:rPr>
+          <w:lang w:val="en-US"/>
+        </w:rPr>
+      </w:pPr>
+      <w:r>
+        <w:rPr>
+          <w:lang w:val="en-US"/>
+        </w:rPr>
+        <w:t xml:space="preserve">19 – Use methods that requires and accept only authenticated users requests using the annotation - </w:t>
+      </w:r>
+      <w:r>
+        <w:rPr>
+          <w:lang w:val="en-US"/>
+        </w:rPr>
+        <w:t>@RequiresAuthentication</w:t>
+      </w:r>
+      <w:r>
+        <w:rPr>
+          <w:lang w:val="en-US"/>
+        </w:rPr>
+        <w:t>.</w:t>
+      </w:r>
+    </w:p>
+    <w:p>
+      <w:pPr>
+        <w:rPr>
+          <w:lang w:val="en-US"/>
+        </w:rPr>
+      </w:pPr>
+      <w:r>
+        <w:rPr>
+          <w:lang w:val="en-US"/>
+        </w:rPr>
+        <w:t>20 – Implement a Role based session manager.</w:t>
+      </w:r>
+    </w:p>
+    <w:p>
+      <w:pPr>
+        <w:rPr>
+          <w:lang w:val="en-US"/>
+        </w:rPr>
+      </w:pPr>
+      <w:r>
+        <w:rPr>
+          <w:lang w:val="en-US"/>
+        </w:rPr>
+        <w:t>21 – Implement an entry point that clear all the sessions for all the clients, this should be accessible only by admin roles.</w:t>
+      </w:r>
+    </w:p>
+    <w:p>
+      <w:pPr>
+        <w:rPr>
+          <w:lang w:val="en-US"/>
+        </w:rPr>
+      </w:pPr>
+      <w:r>
+        <w:rPr>
+          <w:lang w:val="en-US"/>
+        </w:rPr>
+        <w:t>22 – Implement an entry point to clear the session for the authenticated user. It should return forbidden for invalid users access.</w:t>
+      </w:r>
+    </w:p>
+    <w:p>
+      <w:pPr>
+        <w:rPr>
+          <w:lang w:val="en-US"/>
+        </w:rPr>
+      </w:pPr>
+      <w:r>
+        <w:rPr>
+          <w:lang w:val="en-US"/>
+        </w:rPr>
+        <w:t>23 – Implement a cache system using hazelcast.</w:t>
+      </w:r>
+    </w:p>
+    <w:p>
+      <w:pPr>
+        <w:rPr>
+          <w:lang w:val="en-US"/>
+        </w:rPr>
+      </w:pPr>
     </w:p>
     <w:p>
       <w:pPr>
@@ -1240,6 +1808,56 @@
       <w:szCs w:val="32"/>
     </w:rPr>
   </w:style>
+  <w:style w:type="paragraph" w:styleId="HTMLPreformatted">
+    <w:name w:val="HTML Preformatted"/>
+    <w:basedOn w:val="Normal"/>
+    <w:link w:val="HTMLPreformattedChar"/>
+    <w:uiPriority w:val="99"/>
+    <w:semiHidden/>
+    <w:unhideWhenUsed/>
+    <w:rsid w:val="00D80C9D"/>
+    <w:pPr>
+      <w:tabs>
+        <w:tab w:val="left" w:pos="916"/>
+        <w:tab w:val="left" w:pos="1832"/>
+        <w:tab w:val="left" w:pos="2748"/>
+        <w:tab w:val="left" w:pos="3664"/>
+        <w:tab w:val="left" w:pos="4580"/>
+        <w:tab w:val="left" w:pos="5496"/>
+        <w:tab w:val="left" w:pos="6412"/>
+        <w:tab w:val="left" w:pos="7328"/>
+        <w:tab w:val="left" w:pos="8244"/>
+        <w:tab w:val="left" w:pos="9160"/>
+        <w:tab w:val="left" w:pos="10076"/>
+        <w:tab w:val="left" w:pos="10992"/>
+        <w:tab w:val="left" w:pos="11908"/>
+        <w:tab w:val="left" w:pos="12824"/>
+        <w:tab w:val="left" w:pos="13740"/>
+        <w:tab w:val="left" w:pos="14656"/>
+      </w:tabs>
+      <w:spacing w:after="0" w:line="240" w:lineRule="auto"/>
+    </w:pPr>
+    <w:rPr>
+      <w:rFonts w:ascii="Courier New" w:eastAsia="Times New Roman" w:hAnsi="Courier New" w:cs="Courier New"/>
+      <w:sz w:val="20"/>
+      <w:szCs w:val="20"/>
+      <w:lang w:eastAsia="pt-PT"/>
+    </w:rPr>
+  </w:style>
+  <w:style w:type="character" w:customStyle="1" w:styleId="HTMLPreformattedChar">
+    <w:name w:val="HTML Preformatted Char"/>
+    <w:basedOn w:val="DefaultParagraphFont"/>
+    <w:link w:val="HTMLPreformatted"/>
+    <w:uiPriority w:val="99"/>
+    <w:semiHidden/>
+    <w:rsid w:val="00D80C9D"/>
+    <w:rPr>
+      <w:rFonts w:ascii="Courier New" w:eastAsia="Times New Roman" w:hAnsi="Courier New" w:cs="Courier New"/>
+      <w:sz w:val="20"/>
+      <w:szCs w:val="20"/>
+      <w:lang w:eastAsia="pt-PT"/>
+    </w:rPr>
+  </w:style>
 </w:styles>
 </file>
 

</xml_diff>